<commit_message>
Switch to branch sanremo-dev
</commit_message>
<xml_diff>
--- a/praticaweb/modelli/CDU arrotondamento piccola proprieta contadina.docx
+++ b/praticaweb/modelli/CDU arrotondamento piccola proprieta contadina.docx
@@ -141,19 +141,8 @@
           <w:sz w:val="22"/>
           <w:szCs w:val="22"/>
         </w:rPr>
-        <w:t xml:space="preserve">ai sensi dell'art. 35 Legge Regionale 06.06.2008 n. 16 e </w:t>
-      </w:r>
-      <w:proofErr w:type="spellStart"/>
-      <w:r>
-        <w:rPr>
-          <w:rFonts w:ascii="Arial" w:hAnsi="Arial" w:cs="Arial"/>
-          <w:color w:val="000000"/>
-          <w:sz w:val="22"/>
-          <w:szCs w:val="22"/>
-        </w:rPr>
-        <w:t>s.m.i.</w:t>
-      </w:r>
-      <w:proofErr w:type="spellEnd"/>
+        <w:t>ai sensi dell'art. 35 Legge Regionale 06.06.2008 n. 16 e s.m.i.</w:t>
+      </w:r>
     </w:p>
     <w:p>
       <w:pPr>
@@ -293,47 +282,7 @@
           <w:sz w:val="22"/>
           <w:szCs w:val="22"/>
         </w:rPr>
-        <w:t xml:space="preserve">- Vista l'istanza </w:t>
-      </w:r>
-      <w:proofErr w:type="spellStart"/>
-      <w:r>
-        <w:rPr>
-          <w:rFonts w:ascii="Arial" w:hAnsi="Arial" w:cs="Arial"/>
-          <w:color w:val="000000"/>
-          <w:sz w:val="22"/>
-          <w:szCs w:val="22"/>
-        </w:rPr>
-        <w:t>prot</w:t>
-      </w:r>
-      <w:proofErr w:type="spellEnd"/>
-      <w:r>
-        <w:rPr>
-          <w:rFonts w:ascii="Arial" w:hAnsi="Arial" w:cs="Arial"/>
-          <w:color w:val="000000"/>
-          <w:sz w:val="22"/>
-          <w:szCs w:val="22"/>
-        </w:rPr>
-        <w:t>. [cdu_richiesta.protocollo] in data [cdu_richiesta.data] del/</w:t>
-      </w:r>
-      <w:proofErr w:type="spellStart"/>
-      <w:r>
-        <w:rPr>
-          <w:rFonts w:ascii="Arial" w:hAnsi="Arial" w:cs="Arial"/>
-          <w:color w:val="000000"/>
-          <w:sz w:val="22"/>
-          <w:szCs w:val="22"/>
-        </w:rPr>
-        <w:t>lla</w:t>
-      </w:r>
-      <w:proofErr w:type="spellEnd"/>
-      <w:r>
-        <w:rPr>
-          <w:rFonts w:ascii="Arial" w:hAnsi="Arial" w:cs="Arial"/>
-          <w:color w:val="000000"/>
-          <w:sz w:val="22"/>
-          <w:szCs w:val="22"/>
-        </w:rPr>
-        <w:t xml:space="preserve"> Sig./Sig.ra [cdu_richiesta.richiedente]</w:t>
+        <w:t>- Vista l'istanza prot. [cdu_richiesta.protocollo] in data [cdu_richiesta.data] del/lla Sig./Sig.ra [cdu_richiesta.richiedente]</w:t>
       </w:r>
     </w:p>
     <w:p>
@@ -412,27 +361,7 @@
           <w:sz w:val="22"/>
           <w:szCs w:val="22"/>
         </w:rPr>
-        <w:t xml:space="preserve">- Visto il P.R.G. vigente approvato con </w:t>
-      </w:r>
-      <w:proofErr w:type="spellStart"/>
-      <w:r>
-        <w:rPr>
-          <w:rFonts w:ascii="Arial" w:hAnsi="Arial" w:cs="Arial"/>
-          <w:color w:val="000000"/>
-          <w:sz w:val="22"/>
-          <w:szCs w:val="22"/>
-        </w:rPr>
-        <w:t>D.P.G.R.</w:t>
-      </w:r>
-      <w:proofErr w:type="spellEnd"/>
-      <w:r>
-        <w:rPr>
-          <w:rFonts w:ascii="Arial" w:hAnsi="Arial" w:cs="Arial"/>
-          <w:color w:val="000000"/>
-          <w:sz w:val="22"/>
-          <w:szCs w:val="22"/>
-        </w:rPr>
-        <w:t xml:space="preserve"> n. 667 del 27.05.1980 e le varianti ad esso apportate;</w:t>
+        <w:t>- Visto il P.R.G. vigente approvato con D.P.G.R. n. 667 del 27.05.1980 e le varianti ad esso apportate;</w:t>
       </w:r>
     </w:p>
     <w:p>
@@ -514,27 +443,7 @@
           <w:sz w:val="22"/>
           <w:szCs w:val="22"/>
         </w:rPr>
-        <w:t xml:space="preserve">le </w:t>
-      </w:r>
-      <w:proofErr w:type="spellStart"/>
-      <w:r>
-        <w:rPr>
-          <w:rFonts w:ascii="Arial" w:hAnsi="Arial" w:cs="Arial"/>
-          <w:color w:val="000000"/>
-          <w:sz w:val="22"/>
-          <w:szCs w:val="22"/>
-        </w:rPr>
-        <w:t>sottoriportate</w:t>
-      </w:r>
-      <w:proofErr w:type="spellEnd"/>
-      <w:r>
-        <w:rPr>
-          <w:rFonts w:ascii="Arial" w:hAnsi="Arial" w:cs="Arial"/>
-          <w:color w:val="000000"/>
-          <w:sz w:val="22"/>
-          <w:szCs w:val="22"/>
-        </w:rPr>
-        <w:t xml:space="preserve"> prescrizioni urbanistiche</w:t>
+        <w:t>le sottoriportate prescrizioni urbanistiche</w:t>
       </w:r>
       <w:r>
         <w:rPr>
@@ -656,127 +565,7 @@
                 <w:sz w:val="22"/>
                 <w:szCs w:val="22"/>
               </w:rPr>
-              <w:t>[mappali;</w:t>
-            </w:r>
-            <w:proofErr w:type="spellStart"/>
-            <w:r>
-              <w:rPr>
-                <w:rFonts w:ascii="Arial" w:hAnsi="Arial" w:cs="Arial"/>
-                <w:b/>
-                <w:bCs/>
-                <w:color w:val="000000"/>
-                <w:sz w:val="22"/>
-                <w:szCs w:val="22"/>
-              </w:rPr>
-              <w:t>block=w</w:t>
-            </w:r>
-            <w:proofErr w:type="spellEnd"/>
-            <w:r>
-              <w:rPr>
-                <w:rFonts w:ascii="Arial" w:hAnsi="Arial" w:cs="Arial"/>
-                <w:b/>
-                <w:bCs/>
-                <w:color w:val="000000"/>
-                <w:sz w:val="22"/>
-                <w:szCs w:val="22"/>
-              </w:rPr>
-              <w:t>:</w:t>
-            </w:r>
-            <w:proofErr w:type="spellStart"/>
-            <w:r>
-              <w:rPr>
-                <w:rFonts w:ascii="Arial" w:hAnsi="Arial" w:cs="Arial"/>
-                <w:b/>
-                <w:bCs/>
-                <w:color w:val="000000"/>
-                <w:sz w:val="22"/>
-                <w:szCs w:val="22"/>
-              </w:rPr>
-              <w:t>tr</w:t>
-            </w:r>
-            <w:proofErr w:type="spellEnd"/>
-            <w:r>
-              <w:rPr>
-                <w:rFonts w:ascii="Arial" w:hAnsi="Arial" w:cs="Arial"/>
-                <w:b/>
-                <w:bCs/>
-                <w:color w:val="000000"/>
-                <w:sz w:val="22"/>
-                <w:szCs w:val="22"/>
-              </w:rPr>
-              <w:t>;sub1=piani]Sezione Censuaria di [</w:t>
-            </w:r>
-            <w:proofErr w:type="spellStart"/>
-            <w:r>
-              <w:rPr>
-                <w:rFonts w:ascii="Arial" w:hAnsi="Arial" w:cs="Arial"/>
-                <w:b/>
-                <w:bCs/>
-                <w:color w:val="000000"/>
-                <w:sz w:val="22"/>
-                <w:szCs w:val="22"/>
-              </w:rPr>
-              <w:t>mappali.sezione</w:t>
-            </w:r>
-            <w:proofErr w:type="spellEnd"/>
-            <w:r>
-              <w:rPr>
-                <w:rFonts w:ascii="Arial" w:hAnsi="Arial" w:cs="Arial"/>
-                <w:b/>
-                <w:bCs/>
-                <w:color w:val="000000"/>
-                <w:sz w:val="22"/>
-                <w:szCs w:val="22"/>
-              </w:rPr>
-              <w:t>] Foglio [</w:t>
-            </w:r>
-            <w:proofErr w:type="spellStart"/>
-            <w:r>
-              <w:rPr>
-                <w:rFonts w:ascii="Arial" w:hAnsi="Arial" w:cs="Arial"/>
-                <w:b/>
-                <w:bCs/>
-                <w:color w:val="000000"/>
-                <w:sz w:val="22"/>
-                <w:szCs w:val="22"/>
-              </w:rPr>
-              <w:t>mappali.foglio</w:t>
-            </w:r>
-            <w:proofErr w:type="spellEnd"/>
-            <w:r>
-              <w:rPr>
-                <w:rFonts w:ascii="Arial" w:hAnsi="Arial" w:cs="Arial"/>
-                <w:b/>
-                <w:bCs/>
-                <w:color w:val="000000"/>
-                <w:sz w:val="22"/>
-                <w:szCs w:val="22"/>
-              </w:rPr>
-              <w:t>] Mappale [</w:t>
-            </w:r>
-            <w:proofErr w:type="spellStart"/>
-            <w:r>
-              <w:rPr>
-                <w:rFonts w:ascii="Arial" w:hAnsi="Arial" w:cs="Arial"/>
-                <w:b/>
-                <w:bCs/>
-                <w:color w:val="000000"/>
-                <w:sz w:val="22"/>
-                <w:szCs w:val="22"/>
-              </w:rPr>
-              <w:t>mappali.mappale</w:t>
-            </w:r>
-            <w:proofErr w:type="spellEnd"/>
-            <w:r>
-              <w:rPr>
-                <w:rFonts w:ascii="Arial" w:hAnsi="Arial" w:cs="Arial"/>
-                <w:b/>
-                <w:bCs/>
-                <w:color w:val="000000"/>
-                <w:sz w:val="22"/>
-                <w:szCs w:val="22"/>
-              </w:rPr>
-              <w:t>]</w:t>
+              <w:t>[mappali;block=w:tr;sub1=piani]Sezione Censuaria di [mappali.sezione] Foglio [mappali.foglio] Mappale [mappali.mappale]</w:t>
             </w:r>
           </w:p>
           <w:p>
@@ -803,27 +592,7 @@
                 <w:sz w:val="22"/>
                 <w:szCs w:val="22"/>
               </w:rPr>
-              <w:t>[mappali_sub1.vincolo;</w:t>
-            </w:r>
-            <w:proofErr w:type="spellStart"/>
-            <w:r>
-              <w:rPr>
-                <w:rFonts w:ascii="Arial" w:hAnsi="Arial" w:cs="Arial"/>
-                <w:color w:val="000000"/>
-                <w:sz w:val="22"/>
-                <w:szCs w:val="22"/>
-              </w:rPr>
-              <w:t>block=w</w:t>
-            </w:r>
-            <w:proofErr w:type="spellEnd"/>
-            <w:r>
-              <w:rPr>
-                <w:rFonts w:ascii="Arial" w:hAnsi="Arial" w:cs="Arial"/>
-                <w:color w:val="000000"/>
-                <w:sz w:val="22"/>
-                <w:szCs w:val="22"/>
-              </w:rPr>
-              <w:t>:p] [mappali_sub1.tavola] zona [mappali_sub1.sigla] [mappali_sub1.percentuale]</w:t>
+              <w:t>[mappali_sub1.testo;block=w:p] [mappali_sub1.percentuale]</w:t>
             </w:r>
           </w:p>
           <w:p>
@@ -920,61 +689,40 @@
           <w:sz w:val="22"/>
           <w:szCs w:val="22"/>
         </w:rPr>
-        <w:t>[normativa_prg.testo;</w:t>
-      </w:r>
-      <w:proofErr w:type="spellStart"/>
-      <w:r>
-        <w:rPr>
-          <w:rFonts w:ascii="Arial" w:hAnsi="Arial" w:cs="Arial"/>
-          <w:color w:val="000000"/>
-          <w:sz w:val="22"/>
-          <w:szCs w:val="22"/>
-        </w:rPr>
-        <w:t>block=w</w:t>
-      </w:r>
-      <w:proofErr w:type="spellEnd"/>
-      <w:r>
-        <w:rPr>
-          <w:rFonts w:ascii="Arial" w:hAnsi="Arial" w:cs="Arial"/>
-          <w:color w:val="000000"/>
-          <w:sz w:val="22"/>
-          <w:szCs w:val="22"/>
-        </w:rPr>
-        <w:t>:p;]</w:t>
-      </w:r>
-    </w:p>
-    <w:p>
-      <w:pPr>
-        <w:widowControl w:val="0"/>
-        <w:tabs>
-          <w:tab w:val="left" w:pos="90"/>
-        </w:tabs>
-        <w:autoSpaceDE w:val="0"/>
-        <w:autoSpaceDN w:val="0"/>
-        <w:adjustRightInd w:val="0"/>
-        <w:rPr>
-          <w:rFonts w:ascii="Arial" w:hAnsi="Arial" w:cs="Arial"/>
-          <w:color w:val="000000"/>
-          <w:sz w:val="22"/>
-          <w:szCs w:val="22"/>
-        </w:rPr>
-      </w:pPr>
-    </w:p>
-    <w:p>
-      <w:pPr>
-        <w:widowControl w:val="0"/>
-        <w:tabs>
-          <w:tab w:val="left" w:pos="90"/>
-        </w:tabs>
-        <w:autoSpaceDE w:val="0"/>
-        <w:autoSpaceDN w:val="0"/>
-        <w:adjustRightInd w:val="0"/>
-        <w:rPr>
-          <w:rFonts w:ascii="Arial" w:hAnsi="Arial" w:cs="Arial"/>
-          <w:color w:val="000000"/>
-        </w:rPr>
-      </w:pPr>
-      <w:proofErr w:type="spellStart"/>
+        <w:t>[normativa_prg.testo;block=w:p;]</w:t>
+      </w:r>
+    </w:p>
+    <w:p>
+      <w:pPr>
+        <w:widowControl w:val="0"/>
+        <w:tabs>
+          <w:tab w:val="left" w:pos="90"/>
+        </w:tabs>
+        <w:autoSpaceDE w:val="0"/>
+        <w:autoSpaceDN w:val="0"/>
+        <w:adjustRightInd w:val="0"/>
+        <w:rPr>
+          <w:rFonts w:ascii="Arial" w:hAnsi="Arial" w:cs="Arial"/>
+          <w:color w:val="000000"/>
+          <w:sz w:val="22"/>
+          <w:szCs w:val="22"/>
+        </w:rPr>
+      </w:pPr>
+    </w:p>
+    <w:p>
+      <w:pPr>
+        <w:widowControl w:val="0"/>
+        <w:tabs>
+          <w:tab w:val="left" w:pos="90"/>
+        </w:tabs>
+        <w:autoSpaceDE w:val="0"/>
+        <w:autoSpaceDN w:val="0"/>
+        <w:adjustRightInd w:val="0"/>
+        <w:rPr>
+          <w:rFonts w:ascii="Arial" w:hAnsi="Arial" w:cs="Arial"/>
+          <w:color w:val="000000"/>
+        </w:rPr>
+      </w:pPr>
       <w:r>
         <w:rPr>
           <w:rFonts w:ascii="Arial" w:hAnsi="Arial" w:cs="Arial"/>
@@ -984,7 +732,6 @@
         </w:rPr>
         <w:t>P.T.C.P.</w:t>
       </w:r>
-      <w:proofErr w:type="spellEnd"/>
     </w:p>
     <w:p>
       <w:pPr>
@@ -1009,27 +756,7 @@
           <w:sz w:val="22"/>
           <w:szCs w:val="22"/>
         </w:rPr>
-        <w:t xml:space="preserve">Il livello locale del Piano Territoriale di Coordinamento Paesistico, approvato dalla Regione Liguria con deliberazione del Consiglio Regionale n. 6 del 26/02/90 e </w:t>
-      </w:r>
-      <w:proofErr w:type="spellStart"/>
-      <w:r>
-        <w:rPr>
-          <w:rFonts w:ascii="Arial" w:hAnsi="Arial" w:cs="Arial"/>
-          <w:color w:val="000000"/>
-          <w:sz w:val="22"/>
-          <w:szCs w:val="22"/>
-        </w:rPr>
-        <w:t>s.m.i.</w:t>
-      </w:r>
-      <w:proofErr w:type="spellEnd"/>
-      <w:r>
-        <w:rPr>
-          <w:rFonts w:ascii="Arial" w:hAnsi="Arial" w:cs="Arial"/>
-          <w:color w:val="000000"/>
-          <w:sz w:val="22"/>
-          <w:szCs w:val="22"/>
-        </w:rPr>
-        <w:t xml:space="preserve"> assoggetta l’area alle seguenti disposizioni:</w:t>
+        <w:t>Il livello locale del Piano Territoriale di Coordinamento Paesistico, approvato dalla Regione Liguria con deliberazione del Consiglio Regionale n. 6 del 26/02/90 e s.m.i. assoggetta l’area alle seguenti disposizioni:</w:t>
       </w:r>
     </w:p>
     <w:p>
@@ -1055,59 +782,38 @@
           <w:sz w:val="22"/>
           <w:szCs w:val="22"/>
         </w:rPr>
-        <w:t>[normativa_ptcp.testo;</w:t>
-      </w:r>
-      <w:proofErr w:type="spellStart"/>
-      <w:r>
-        <w:rPr>
-          <w:rFonts w:ascii="Arial" w:hAnsi="Arial" w:cs="Arial"/>
-          <w:bCs/>
-          <w:sz w:val="22"/>
-          <w:szCs w:val="22"/>
-        </w:rPr>
-        <w:t>block=w</w:t>
-      </w:r>
-      <w:proofErr w:type="spellEnd"/>
-      <w:r>
-        <w:rPr>
-          <w:rFonts w:ascii="Arial" w:hAnsi="Arial" w:cs="Arial"/>
-          <w:bCs/>
-          <w:sz w:val="22"/>
-          <w:szCs w:val="22"/>
-        </w:rPr>
-        <w:t>:p]</w:t>
-      </w:r>
-    </w:p>
-    <w:p>
-      <w:pPr>
-        <w:widowControl w:val="0"/>
-        <w:tabs>
-          <w:tab w:val="left" w:pos="90"/>
-        </w:tabs>
-        <w:autoSpaceDE w:val="0"/>
-        <w:autoSpaceDN w:val="0"/>
-        <w:adjustRightInd w:val="0"/>
-        <w:rPr>
-          <w:rFonts w:ascii="Arial" w:hAnsi="Arial" w:cs="Arial"/>
-          <w:sz w:val="22"/>
-          <w:szCs w:val="22"/>
-        </w:rPr>
-      </w:pPr>
-    </w:p>
-    <w:p>
-      <w:pPr>
-        <w:widowControl w:val="0"/>
-        <w:tabs>
-          <w:tab w:val="left" w:pos="90"/>
-        </w:tabs>
-        <w:autoSpaceDE w:val="0"/>
-        <w:autoSpaceDN w:val="0"/>
-        <w:adjustRightInd w:val="0"/>
-        <w:rPr>
-          <w:rFonts w:ascii="Arial" w:hAnsi="Arial" w:cs="Arial"/>
-        </w:rPr>
-      </w:pPr>
-      <w:proofErr w:type="spellStart"/>
+        <w:t>[normativa_ptcp.testo;block=w:p]</w:t>
+      </w:r>
+    </w:p>
+    <w:p>
+      <w:pPr>
+        <w:widowControl w:val="0"/>
+        <w:tabs>
+          <w:tab w:val="left" w:pos="90"/>
+        </w:tabs>
+        <w:autoSpaceDE w:val="0"/>
+        <w:autoSpaceDN w:val="0"/>
+        <w:adjustRightInd w:val="0"/>
+        <w:rPr>
+          <w:rFonts w:ascii="Arial" w:hAnsi="Arial" w:cs="Arial"/>
+          <w:sz w:val="22"/>
+          <w:szCs w:val="22"/>
+        </w:rPr>
+      </w:pPr>
+    </w:p>
+    <w:p>
+      <w:pPr>
+        <w:widowControl w:val="0"/>
+        <w:tabs>
+          <w:tab w:val="left" w:pos="90"/>
+        </w:tabs>
+        <w:autoSpaceDE w:val="0"/>
+        <w:autoSpaceDN w:val="0"/>
+        <w:adjustRightInd w:val="0"/>
+        <w:rPr>
+          <w:rFonts w:ascii="Arial" w:hAnsi="Arial" w:cs="Arial"/>
+        </w:rPr>
+      </w:pPr>
       <w:r>
         <w:rPr>
           <w:rFonts w:ascii="Arial" w:hAnsi="Arial" w:cs="Arial"/>
@@ -1116,7 +822,6 @@
         </w:rPr>
         <w:t>D.P.L.P.</w:t>
       </w:r>
-      <w:proofErr w:type="spellEnd"/>
     </w:p>
     <w:p>
       <w:pPr>
@@ -1149,27 +854,7 @@
           <w:sz w:val="22"/>
           <w:szCs w:val="22"/>
         </w:rPr>
-        <w:t xml:space="preserve">ione n. 80 del 27/09/2012 è stata adottata la Disciplina Paesistica di Livello Puntuale che assoggetta l’attività </w:t>
-      </w:r>
-      <w:proofErr w:type="spellStart"/>
-      <w:r>
-        <w:rPr>
-          <w:rFonts w:ascii="Arial" w:hAnsi="Arial" w:cs="Arial"/>
-          <w:color w:val="000000"/>
-          <w:sz w:val="22"/>
-          <w:szCs w:val="22"/>
-        </w:rPr>
-        <w:t>edilizio-urbanistica</w:t>
-      </w:r>
-      <w:proofErr w:type="spellEnd"/>
-      <w:r>
-        <w:rPr>
-          <w:rFonts w:ascii="Arial" w:hAnsi="Arial" w:cs="Arial"/>
-          <w:color w:val="000000"/>
-          <w:sz w:val="22"/>
-          <w:szCs w:val="22"/>
-        </w:rPr>
-        <w:t xml:space="preserve"> alle disposizioni contenute nelle Norme di Attuazione e nelle Schede di Unità Paesistica.</w:t>
+        <w:t>ione n. 80 del 27/09/2012 è stata adottata la Disciplina Paesistica di Livello Puntuale che assoggetta l’attività edilizio-urbanistica alle disposizioni contenute nelle Norme di Attuazione e nelle Schede di Unità Paesistica.</w:t>
       </w:r>
     </w:p>
     <w:p>
@@ -1210,120 +895,78 @@
           <w:bCs/>
           <w:color w:val="000000"/>
         </w:rPr>
-        <w:t xml:space="preserve">PIANI </w:t>
-      </w:r>
-      <w:proofErr w:type="spellStart"/>
-      <w:r>
+        <w:t>PIANI DI BACINO</w:t>
+      </w:r>
+    </w:p>
+    <w:p>
+      <w:pPr>
+        <w:widowControl w:val="0"/>
+        <w:tabs>
+          <w:tab w:val="left" w:pos="90"/>
+        </w:tabs>
+        <w:autoSpaceDE w:val="0"/>
+        <w:autoSpaceDN w:val="0"/>
+        <w:adjustRightInd w:val="0"/>
+        <w:rPr>
+          <w:rFonts w:ascii="Arial" w:hAnsi="Arial" w:cs="Arial"/>
+          <w:bCs/>
+          <w:color w:val="000000"/>
+          <w:sz w:val="22"/>
+          <w:szCs w:val="22"/>
+        </w:rPr>
+      </w:pPr>
+      <w:r>
+        <w:rPr>
+          <w:rFonts w:ascii="Arial" w:hAnsi="Arial" w:cs="Arial"/>
+          <w:bCs/>
+          <w:color w:val="000000"/>
+          <w:sz w:val="22"/>
+          <w:szCs w:val="22"/>
+        </w:rPr>
+        <w:t>[normativa_pianodibacino.testo;block=w:p]</w:t>
+      </w:r>
+    </w:p>
+    <w:p>
+      <w:pPr>
+        <w:widowControl w:val="0"/>
+        <w:tabs>
+          <w:tab w:val="left" w:pos="90"/>
+        </w:tabs>
+        <w:autoSpaceDE w:val="0"/>
+        <w:autoSpaceDN w:val="0"/>
+        <w:adjustRightInd w:val="0"/>
         <w:rPr>
           <w:rFonts w:ascii="Arial" w:hAnsi="Arial" w:cs="Arial"/>
           <w:b/>
           <w:bCs/>
           <w:color w:val="000000"/>
-        </w:rPr>
-        <w:t>DI</w:t>
-      </w:r>
-      <w:proofErr w:type="spellEnd"/>
-      <w:r>
+          <w:sz w:val="22"/>
+          <w:szCs w:val="22"/>
+        </w:rPr>
+      </w:pPr>
+    </w:p>
+    <w:p>
+      <w:pPr>
+        <w:widowControl w:val="0"/>
+        <w:tabs>
+          <w:tab w:val="left" w:pos="90"/>
+        </w:tabs>
+        <w:autoSpaceDE w:val="0"/>
+        <w:autoSpaceDN w:val="0"/>
+        <w:adjustRightInd w:val="0"/>
         <w:rPr>
           <w:rFonts w:ascii="Arial" w:hAnsi="Arial" w:cs="Arial"/>
           <w:b/>
           <w:bCs/>
           <w:color w:val="000000"/>
         </w:rPr>
-        <w:t xml:space="preserve"> BACINO</w:t>
-      </w:r>
-    </w:p>
-    <w:p>
-      <w:pPr>
-        <w:widowControl w:val="0"/>
-        <w:tabs>
-          <w:tab w:val="left" w:pos="90"/>
-        </w:tabs>
-        <w:autoSpaceDE w:val="0"/>
-        <w:autoSpaceDN w:val="0"/>
-        <w:adjustRightInd w:val="0"/>
-        <w:rPr>
-          <w:rFonts w:ascii="Arial" w:hAnsi="Arial" w:cs="Arial"/>
-          <w:bCs/>
-          <w:color w:val="000000"/>
-          <w:sz w:val="22"/>
-          <w:szCs w:val="22"/>
-        </w:rPr>
-      </w:pPr>
-      <w:r>
-        <w:rPr>
-          <w:rFonts w:ascii="Arial" w:hAnsi="Arial" w:cs="Arial"/>
-          <w:bCs/>
-          <w:color w:val="000000"/>
-          <w:sz w:val="22"/>
-          <w:szCs w:val="22"/>
-        </w:rPr>
-        <w:t>[normativa_pianodibacino.testo;</w:t>
-      </w:r>
-      <w:proofErr w:type="spellStart"/>
-      <w:r>
-        <w:rPr>
-          <w:rFonts w:ascii="Arial" w:hAnsi="Arial" w:cs="Arial"/>
-          <w:bCs/>
-          <w:color w:val="000000"/>
-          <w:sz w:val="22"/>
-          <w:szCs w:val="22"/>
-        </w:rPr>
-        <w:t>block=w</w:t>
-      </w:r>
-      <w:proofErr w:type="spellEnd"/>
-      <w:r>
-        <w:rPr>
-          <w:rFonts w:ascii="Arial" w:hAnsi="Arial" w:cs="Arial"/>
-          <w:bCs/>
-          <w:color w:val="000000"/>
-          <w:sz w:val="22"/>
-          <w:szCs w:val="22"/>
-        </w:rPr>
-        <w:t>:p]</w:t>
-      </w:r>
-    </w:p>
-    <w:p>
-      <w:pPr>
-        <w:widowControl w:val="0"/>
-        <w:tabs>
-          <w:tab w:val="left" w:pos="90"/>
-        </w:tabs>
-        <w:autoSpaceDE w:val="0"/>
-        <w:autoSpaceDN w:val="0"/>
-        <w:adjustRightInd w:val="0"/>
+      </w:pPr>
+      <w:r>
         <w:rPr>
           <w:rFonts w:ascii="Arial" w:hAnsi="Arial" w:cs="Arial"/>
           <w:b/>
           <w:bCs/>
           <w:color w:val="000000"/>
-          <w:sz w:val="22"/>
-          <w:szCs w:val="22"/>
-        </w:rPr>
-      </w:pPr>
-    </w:p>
-    <w:p>
-      <w:pPr>
-        <w:widowControl w:val="0"/>
-        <w:tabs>
-          <w:tab w:val="left" w:pos="90"/>
-        </w:tabs>
-        <w:autoSpaceDE w:val="0"/>
-        <w:autoSpaceDN w:val="0"/>
-        <w:adjustRightInd w:val="0"/>
-        <w:rPr>
-          <w:rFonts w:ascii="Arial" w:hAnsi="Arial" w:cs="Arial"/>
-          <w:b/>
-          <w:bCs/>
-          <w:color w:val="000000"/>
-        </w:rPr>
-      </w:pPr>
-      <w:r>
-        <w:rPr>
-          <w:rFonts w:ascii="Arial" w:hAnsi="Arial" w:cs="Arial"/>
-          <w:b/>
-          <w:bCs/>
-          <w:color w:val="000000"/>
         </w:rPr>
         <w:t>ALTRI VINCOLI</w:t>
       </w:r>
@@ -1351,7 +994,7 @@
           <w:sz w:val="22"/>
           <w:szCs w:val="22"/>
         </w:rPr>
-        <w:t>L'area oggetto del presente certificato è soggetta, inoltre, ai seguenti vincoli:</w:t>
+        <w:t>Tutto il territorio comunale è inoltre soggetto al seguente vincolo:</w:t>
       </w:r>
     </w:p>
     <w:p>
@@ -1372,18 +1015,61 @@
         <w:rPr>
           <w:rFonts w:ascii="Arial" w:hAnsi="Arial" w:cs="Arial"/>
           <w:color w:val="000000"/>
-          <w:sz w:val="18"/>
-          <w:szCs w:val="18"/>
-        </w:rPr>
-      </w:pPr>
-      <w:r>
-        <w:rPr>
-          <w:rFonts w:ascii="Arial" w:hAnsi="Arial" w:cs="Arial"/>
-          <w:color w:val="000000"/>
-          <w:sz w:val="18"/>
-          <w:szCs w:val="18"/>
+          <w:sz w:val="22"/>
+          <w:szCs w:val="22"/>
+        </w:rPr>
+      </w:pPr>
+      <w:r>
+        <w:rPr>
+          <w:rFonts w:ascii="Arial" w:hAnsi="Arial" w:cs="Arial"/>
+          <w:color w:val="000000"/>
+          <w:sz w:val="22"/>
+          <w:szCs w:val="22"/>
         </w:rPr>
         <w:t>Zona sismica di cui alla Legge 02.02.1974 n. 64 (D.M. LL. PP. 27.07.1982, Ordinanza Presidente Consiglio dei Ministri n. 3274 del 20/03/03 e Delibera Giunta Regionale n. 530 del 16/05/2003);</w:t>
+      </w:r>
+    </w:p>
+    <w:p>
+      <w:pPr>
+        <w:widowControl w:val="0"/>
+        <w:tabs>
+          <w:tab w:val="left" w:pos="90"/>
+        </w:tabs>
+        <w:autoSpaceDE w:val="0"/>
+        <w:autoSpaceDN w:val="0"/>
+        <w:adjustRightInd w:val="0"/>
+        <w:jc w:val="both"/>
+        <w:rPr>
+          <w:rFonts w:ascii="Arial" w:hAnsi="Arial" w:cs="Arial"/>
+          <w:color w:val="000000"/>
+          <w:sz w:val="22"/>
+          <w:szCs w:val="22"/>
+        </w:rPr>
+      </w:pPr>
+    </w:p>
+    <w:p>
+      <w:pPr>
+        <w:widowControl w:val="0"/>
+        <w:tabs>
+          <w:tab w:val="left" w:pos="90"/>
+        </w:tabs>
+        <w:autoSpaceDE w:val="0"/>
+        <w:autoSpaceDN w:val="0"/>
+        <w:adjustRightInd w:val="0"/>
+        <w:jc w:val="both"/>
+        <w:rPr>
+          <w:rFonts w:ascii="Arial" w:hAnsi="Arial" w:cs="Arial"/>
+          <w:b/>
+          <w:color w:val="000000"/>
+        </w:rPr>
+      </w:pPr>
+      <w:r>
+        <w:rPr>
+          <w:rFonts w:ascii="Arial" w:hAnsi="Arial" w:cs="Arial"/>
+          <w:b/>
+          <w:color w:val="000000"/>
+        </w:rPr>
+        <w:t>VINCOLI NON URBANISTICI - Riferimenti normativi</w:t>
       </w:r>
     </w:p>
     <w:p>
@@ -1404,38 +1090,18 @@
         <w:rPr>
           <w:rFonts w:ascii="Arial" w:hAnsi="Arial" w:cs="Arial"/>
           <w:color w:val="000000"/>
-          <w:sz w:val="18"/>
-          <w:szCs w:val="18"/>
+          <w:sz w:val="22"/>
+          <w:szCs w:val="22"/>
         </w:rPr>
       </w:pPr>
       <w:r>
         <w:rPr>
           <w:rFonts w:ascii="Arial" w:hAnsi="Arial" w:cs="Arial"/>
           <w:bCs/>
-          <w:sz w:val="18"/>
-          <w:szCs w:val="18"/>
-        </w:rPr>
-        <w:t>[normativa_vincoli.testo;</w:t>
-      </w:r>
-      <w:proofErr w:type="spellStart"/>
-      <w:r>
-        <w:rPr>
-          <w:rFonts w:ascii="Arial" w:hAnsi="Arial" w:cs="Arial"/>
-          <w:bCs/>
-          <w:sz w:val="18"/>
-          <w:szCs w:val="18"/>
-        </w:rPr>
-        <w:t>block=w</w:t>
-      </w:r>
-      <w:proofErr w:type="spellEnd"/>
-      <w:r>
-        <w:rPr>
-          <w:rFonts w:ascii="Arial" w:hAnsi="Arial" w:cs="Arial"/>
-          <w:bCs/>
-          <w:sz w:val="18"/>
-          <w:szCs w:val="18"/>
-        </w:rPr>
-        <w:t>:p]</w:t>
+          <w:sz w:val="22"/>
+          <w:szCs w:val="22"/>
+        </w:rPr>
+        <w:t>[normativa_vincoli.testo;block=w:p]</w:t>
       </w:r>
     </w:p>
     <w:p>
@@ -1513,28 +1179,7 @@
           <w:sz w:val="22"/>
           <w:szCs w:val="22"/>
         </w:rPr>
-        <w:lastRenderedPageBreak/>
-        <w:t xml:space="preserve">Ai fini della stipula o della trascrizione di atti, il certificato urbanistico conserva validità per un anno dalla data del rilascio se, per dichiarazione dell’alienante o di uno dei condividenti, non siano intervenute modificazioni degli strumenti urbanistici (art. 50 c. 2 LR 06.06.2008 n. 16 e </w:t>
-      </w:r>
-      <w:proofErr w:type="spellStart"/>
-      <w:r>
-        <w:rPr>
-          <w:rFonts w:ascii="Arial" w:hAnsi="Arial" w:cs="Arial"/>
-          <w:color w:val="000000"/>
-          <w:sz w:val="22"/>
-          <w:szCs w:val="22"/>
-        </w:rPr>
-        <w:t>s.m.i.</w:t>
-      </w:r>
-      <w:proofErr w:type="spellEnd"/>
-      <w:r>
-        <w:rPr>
-          <w:rFonts w:ascii="Arial" w:hAnsi="Arial" w:cs="Arial"/>
-          <w:color w:val="000000"/>
-          <w:sz w:val="22"/>
-          <w:szCs w:val="22"/>
-        </w:rPr>
-        <w:t xml:space="preserve"> - Disciplina dell'attività Edilizia).</w:t>
+        <w:t>Ai fini della stipula o della trascrizione di atti, il certificato urbanistico conserva validità per un anno dalla data del rilascio se, per dichiarazione dell’alienante o di uno dei condividenti, non siano intervenute modificazioni degli strumenti urbanistici (art. 50 c. 2 LR 06.06.2008 n. 16 e s.m.i. - Disciplina dell'attività Edilizia).</w:t>
       </w:r>
     </w:p>
     <w:p>
@@ -1583,9 +1228,8 @@
           <w:sz w:val="22"/>
           <w:szCs w:val="22"/>
         </w:rPr>
-        <w:t xml:space="preserve">Il presente certificato, ad uso arrotondamento piccola proprietà contadina, viene rilasciato in carta libera in applicazione dell'art. 5 della Tabella, allegato B, annessa al DPR 26/10/1972 </w:t>
-      </w:r>
-      <w:proofErr w:type="spellStart"/>
+        <w:t>Il presente certificato, ad uso arrotondamento piccola proprietà contadina, viene rilasciato in carta libera in applicazione dell'art. 5 della Tabella, allegato B, annessa al DPR 26/10/1972 n° 642, giusta risoluzione della Direzione Generale delle Tasse del 29.12.</w:t>
+      </w:r>
       <w:r>
         <w:rPr>
           <w:rFonts w:ascii="Arial" w:hAnsi="Arial" w:cs="Arial"/>
@@ -1594,9 +1238,8 @@
           <w:sz w:val="22"/>
           <w:szCs w:val="22"/>
         </w:rPr>
-        <w:t>n°</w:t>
-      </w:r>
-      <w:proofErr w:type="spellEnd"/>
+        <w:t>19</w:t>
+      </w:r>
       <w:r>
         <w:rPr>
           <w:rFonts w:ascii="Arial" w:hAnsi="Arial" w:cs="Arial"/>
@@ -1605,29 +1248,51 @@
           <w:sz w:val="22"/>
           <w:szCs w:val="22"/>
         </w:rPr>
-        <w:t xml:space="preserve"> 642, giusta risoluzione della Direzione Generale delle Tasse del 29.12.92 </w:t>
-      </w:r>
-      <w:proofErr w:type="spellStart"/>
-      <w:r>
-        <w:rPr>
-          <w:rFonts w:ascii="Arial" w:hAnsi="Arial" w:cs="Arial"/>
-          <w:iCs/>
-          <w:color w:val="000000"/>
-          <w:sz w:val="22"/>
-          <w:szCs w:val="22"/>
-        </w:rPr>
-        <w:t>n°</w:t>
-      </w:r>
-      <w:proofErr w:type="spellEnd"/>
-      <w:r>
-        <w:rPr>
-          <w:rFonts w:ascii="Arial" w:hAnsi="Arial" w:cs="Arial"/>
-          <w:iCs/>
-          <w:color w:val="000000"/>
-          <w:sz w:val="22"/>
-          <w:szCs w:val="22"/>
-        </w:rPr>
-        <w:t xml:space="preserve"> 390587/92.</w:t>
+        <w:t>92 n° 390587/92.</w:t>
+      </w:r>
+    </w:p>
+    <w:p>
+      <w:pPr>
+        <w:widowControl w:val="0"/>
+        <w:tabs>
+          <w:tab w:val="left" w:pos="90"/>
+          <w:tab w:val="left" w:pos="2211"/>
+          <w:tab w:val="left" w:pos="6519"/>
+        </w:tabs>
+        <w:autoSpaceDE w:val="0"/>
+        <w:autoSpaceDN w:val="0"/>
+        <w:adjustRightInd w:val="0"/>
+        <w:rPr>
+          <w:rFonts w:ascii="Arial" w:hAnsi="Arial" w:cs="Arial"/>
+          <w:sz w:val="22"/>
+          <w:szCs w:val="22"/>
+        </w:rPr>
+      </w:pPr>
+    </w:p>
+    <w:p>
+      <w:pPr>
+        <w:widowControl w:val="0"/>
+        <w:tabs>
+          <w:tab w:val="left" w:pos="90"/>
+          <w:tab w:val="left" w:pos="2211"/>
+          <w:tab w:val="left" w:pos="6519"/>
+        </w:tabs>
+        <w:autoSpaceDE w:val="0"/>
+        <w:autoSpaceDN w:val="0"/>
+        <w:adjustRightInd w:val="0"/>
+        <w:rPr>
+          <w:rFonts w:ascii="Arial" w:hAnsi="Arial" w:cs="Arial"/>
+          <w:sz w:val="22"/>
+          <w:szCs w:val="22"/>
+        </w:rPr>
+      </w:pPr>
+      <w:r>
+        <w:rPr>
+          <w:rFonts w:ascii="Arial" w:hAnsi="Arial" w:cs="Arial"/>
+          <w:sz w:val="22"/>
+          <w:szCs w:val="22"/>
+        </w:rPr>
+        <w:t>Ai sensi dell'art. 15 della Legge 183/2011 il presente certificato non può essere prodotto agli organi della pubblica amministrazione o ai privati gestori di pubblici servizi.</w:t>
       </w:r>
     </w:p>
     <w:p>

</xml_diff>